<commit_message>
Correzione di alcune exit condition
</commit_message>
<xml_diff>
--- a/Documents/Use Case/V3/UseCase_ApprovazioneOrdini.docx
+++ b/Documents/Use Case/V3/UseCase_ApprovazioneOrdini.docx
@@ -810,7 +810,39 @@
               <w:rPr>
                 <w:bCs/>
               </w:rPr>
-              <w:t xml:space="preserve"> non riesce a comunicare col server e non riesce a vedere la pagina.</w:t>
+              <w:t xml:space="preserve"> non riesce a </w:t>
+            </w:r>
+            <w:r>
+              <w:rPr>
+                <w:bCs/>
+              </w:rPr>
+              <w:t>visualizzare</w:t>
+            </w:r>
+            <w:r>
+              <w:rPr>
+                <w:bCs/>
+              </w:rPr>
+              <w:t xml:space="preserve"> la pagina</w:t>
+            </w:r>
+            <w:r>
+              <w:rPr>
+                <w:bCs/>
+              </w:rPr>
+              <w:t xml:space="preserve"> </w:t>
+            </w:r>
+            <w:r>
+              <w:rPr>
+                <w:bCs/>
+                <w:i/>
+                <w:iCs/>
+              </w:rPr>
+              <w:t>contiene l’elenco degli ordini effettuati dai clienti</w:t>
+            </w:r>
+            <w:r>
+              <w:rPr>
+                <w:bCs/>
+              </w:rPr>
+              <w:t>.</w:t>
             </w:r>
           </w:p>
         </w:tc>
@@ -1353,10 +1385,22 @@
                 <w:b/>
                 <w:bCs/>
               </w:rPr>
-              <w:t xml:space="preserve">I Scenario/Flusso di eventi Alternativo:  </w:t>
-            </w:r>
-            <w:r>
-              <w:t>Il consulente decide di non approvare nessun ordine</w:t>
+              <w:t xml:space="preserve">I Scenario/Flusso di eventi </w:t>
+            </w:r>
+            <w:proofErr w:type="gramStart"/>
+            <w:r>
+              <w:rPr>
+                <w:b/>
+                <w:bCs/>
+              </w:rPr>
+              <w:t xml:space="preserve">Alternativo:  </w:t>
+            </w:r>
+            <w:r>
+              <w:t>Il</w:t>
+            </w:r>
+            <w:proofErr w:type="gramEnd"/>
+            <w:r>
+              <w:t xml:space="preserve"> consulente decide di non approvare nessun ordine</w:t>
             </w:r>
           </w:p>
         </w:tc>
@@ -1700,12 +1744,21 @@
             <w:gridSpan w:val="11"/>
           </w:tcPr>
           <w:p>
-            <w:r>
-              <w:rPr>
-                <w:b/>
-                <w:bCs/>
-              </w:rPr>
-              <w:t xml:space="preserve">II Scenario/Flusso di eventi di ERRORE: </w:t>
+            <w:proofErr w:type="gramStart"/>
+            <w:r>
+              <w:rPr>
+                <w:b/>
+                <w:bCs/>
+              </w:rPr>
+              <w:t>II</w:t>
+            </w:r>
+            <w:proofErr w:type="gramEnd"/>
+            <w:r>
+              <w:rPr>
+                <w:b/>
+                <w:bCs/>
+              </w:rPr>
+              <w:t xml:space="preserve"> Scenario/Flusso di eventi di ERRORE: </w:t>
             </w:r>
             <w:r>
               <w:t>sistema non funzionante</w:t>
@@ -2067,10 +2120,22 @@
                 <w:bCs/>
               </w:rPr>
               <w:lastRenderedPageBreak/>
-              <w:t xml:space="preserve">IV Scenario/Flusso di eventi di ERRORE:  </w:t>
-            </w:r>
-            <w:r>
-              <w:t>sistema non funzionante</w:t>
+              <w:t xml:space="preserve">IV Scenario/Flusso di eventi di </w:t>
+            </w:r>
+            <w:proofErr w:type="gramStart"/>
+            <w:r>
+              <w:rPr>
+                <w:b/>
+                <w:bCs/>
+              </w:rPr>
+              <w:t xml:space="preserve">ERRORE:  </w:t>
+            </w:r>
+            <w:r>
+              <w:t>sistema</w:t>
+            </w:r>
+            <w:proofErr w:type="gramEnd"/>
+            <w:r>
+              <w:t xml:space="preserve"> non funzionante</w:t>
             </w:r>
           </w:p>
         </w:tc>
@@ -3572,21 +3637,6 @@
 </file>
 
 <file path=customXml/item1.xml><?xml version="1.0" encoding="utf-8"?>
-<p:properties xmlns:p="http://schemas.microsoft.com/office/2006/metadata/properties" xmlns:xsi="http://www.w3.org/2001/XMLSchema-instance" xmlns:pc="http://schemas.microsoft.com/office/infopath/2007/PartnerControls">
-  <documentManagement/>
-</p:properties>
-</file>
-
-<file path=customXml/item2.xml><?xml version="1.0" encoding="utf-8"?>
-<?mso-contentType ?>
-<FormTemplates xmlns="http://schemas.microsoft.com/sharepoint/v3/contenttype/forms">
-  <Display>DocumentLibraryForm</Display>
-  <Edit>DocumentLibraryForm</Edit>
-  <New>DocumentLibraryForm</New>
-</FormTemplates>
-</file>
-
-<file path=customXml/item3.xml><?xml version="1.0" encoding="utf-8"?>
 <ct:contentTypeSchema xmlns:ct="http://schemas.microsoft.com/office/2006/metadata/contentType" xmlns:ma="http://schemas.microsoft.com/office/2006/metadata/properties/metaAttributes" ct:_="" ma:_="" ma:contentTypeName="Documento" ma:contentTypeID="0x010100840053E01BAC1847A33C5CEC6AC3E775" ma:contentTypeVersion="6" ma:contentTypeDescription="Creare un nuovo documento." ma:contentTypeScope="" ma:versionID="57b0dcc9f6eb1763dd72ab6fe9c9e81e">
   <xsd:schema xmlns:xsd="http://www.w3.org/2001/XMLSchema" xmlns:xs="http://www.w3.org/2001/XMLSchema" xmlns:p="http://schemas.microsoft.com/office/2006/metadata/properties" xmlns:ns2="74079e45-7f65-4138-97dc-157eadf0f424" targetNamespace="http://schemas.microsoft.com/office/2006/metadata/properties" ma:root="true" ma:fieldsID="873e157d534e492989b59cf24606d719" ns2:_="">
     <xsd:import namespace="74079e45-7f65-4138-97dc-157eadf0f424"/>
@@ -3744,24 +3794,22 @@
 </ct:contentTypeSchema>
 </file>
 
-<file path=customXml/itemProps1.xml><?xml version="1.0" encoding="utf-8"?>
-<ds:datastoreItem xmlns:ds="http://schemas.openxmlformats.org/officeDocument/2006/customXml" ds:itemID="{98B4E179-D313-4081-B61A-455E8FF7D121}">
-  <ds:schemaRefs>
-    <ds:schemaRef ds:uri="http://schemas.microsoft.com/office/2006/metadata/properties"/>
-    <ds:schemaRef ds:uri="http://schemas.microsoft.com/office/infopath/2007/PartnerControls"/>
-  </ds:schemaRefs>
-</ds:datastoreItem>
+<file path=customXml/item2.xml><?xml version="1.0" encoding="utf-8"?>
+<?mso-contentType ?>
+<FormTemplates xmlns="http://schemas.microsoft.com/sharepoint/v3/contenttype/forms">
+  <Display>DocumentLibraryForm</Display>
+  <Edit>DocumentLibraryForm</Edit>
+  <New>DocumentLibraryForm</New>
+</FormTemplates>
 </file>
 
-<file path=customXml/itemProps2.xml><?xml version="1.0" encoding="utf-8"?>
-<ds:datastoreItem xmlns:ds="http://schemas.openxmlformats.org/officeDocument/2006/customXml" ds:itemID="{71D46B93-E567-4FE9-A185-D28E266110B2}">
-  <ds:schemaRefs>
-    <ds:schemaRef ds:uri="http://schemas.microsoft.com/sharepoint/v3/contenttype/forms"/>
-  </ds:schemaRefs>
-</ds:datastoreItem>
+<file path=customXml/item3.xml><?xml version="1.0" encoding="utf-8"?>
+<p:properties xmlns:p="http://schemas.microsoft.com/office/2006/metadata/properties" xmlns:xsi="http://www.w3.org/2001/XMLSchema-instance" xmlns:pc="http://schemas.microsoft.com/office/infopath/2007/PartnerControls">
+  <documentManagement/>
+</p:properties>
 </file>
 
-<file path=customXml/itemProps3.xml><?xml version="1.0" encoding="utf-8"?>
+<file path=customXml/itemProps1.xml><?xml version="1.0" encoding="utf-8"?>
 <ds:datastoreItem xmlns:ds="http://schemas.openxmlformats.org/officeDocument/2006/customXml" ds:itemID="{3F22A222-90E4-4E10-8B8A-71FE5FDF1D9C}">
   <ds:schemaRefs>
     <ds:schemaRef ds:uri="http://schemas.microsoft.com/office/2006/metadata/contentType"/>
@@ -3777,4 +3825,21 @@
     <ds:schemaRef ds:uri="http://schemas.microsoft.com/internal/obd"/>
   </ds:schemaRefs>
 </ds:datastoreItem>
+</file>
+
+<file path=customXml/itemProps2.xml><?xml version="1.0" encoding="utf-8"?>
+<ds:datastoreItem xmlns:ds="http://schemas.openxmlformats.org/officeDocument/2006/customXml" ds:itemID="{71D46B93-E567-4FE9-A185-D28E266110B2}">
+  <ds:schemaRefs>
+    <ds:schemaRef ds:uri="http://schemas.microsoft.com/sharepoint/v3/contenttype/forms"/>
+  </ds:schemaRefs>
+</ds:datastoreItem>
+</file>
+
+<file path=customXml/itemProps3.xml><?xml version="1.0" encoding="utf-8"?>
+<ds:datastoreItem xmlns:ds="http://schemas.openxmlformats.org/officeDocument/2006/customXml" ds:itemID="{98B4E179-D313-4081-B61A-455E8FF7D121}">
+  <ds:schemaRefs>
+    <ds:schemaRef ds:uri="http://schemas.microsoft.com/office/2006/metadata/properties"/>
+    <ds:schemaRef ds:uri="http://schemas.microsoft.com/office/infopath/2007/PartnerControls"/>
+  </ds:schemaRefs>
+</ds:datastoreItem>
 </file>
</xml_diff>